<commit_message>
Evidencia Dia 3 Semana 3
Evidencia Dia 3 Semana 3
</commit_message>
<xml_diff>
--- a/Evidencia Dia 2 Semana 3/Flujo de trabajo Aplicación Movil.docx
+++ b/Evidencia Dia 2 Semana 3/Flujo de trabajo Aplicación Movil.docx
@@ -5,22 +5,27 @@
     <w:p>
       <w:pPr>
         <w:spacing w:line="276" w:lineRule="auto"/>
+        <w:jc w:val="center"/>
         <w:rPr>
           <w:rFonts w:asciiTheme="majorHAnsi" w:hAnsiTheme="majorHAnsi" w:cstheme="majorHAnsi"/>
+          <w:b/>
+          <w:bCs/>
           <w:sz w:val="24"/>
           <w:szCs w:val="24"/>
+          <w:u w:val="single"/>
         </w:rPr>
       </w:pPr>
-    </w:p>
-    <w:p>
-      <w:pPr>
-        <w:spacing w:line="276" w:lineRule="auto"/>
+      <w:r>
         <w:rPr>
           <w:rFonts w:asciiTheme="majorHAnsi" w:hAnsiTheme="majorHAnsi" w:cstheme="majorHAnsi"/>
+          <w:b/>
+          <w:bCs/>
           <w:sz w:val="24"/>
           <w:szCs w:val="24"/>
+          <w:u w:val="single"/>
         </w:rPr>
-      </w:pPr>
+        <w:t>Recolección de datos en terreno online/offline</w:t>
+      </w:r>
     </w:p>
     <w:p>
       <w:pPr>
@@ -189,39 +194,7 @@
                 <w:sz w:val="24"/>
                 <w:szCs w:val="24"/>
               </w:rPr>
-              <w:t xml:space="preserve">de aplicación de toma de datos para profesionales del área agrícola, con terminología técnica, buscando optimizar </w:t>
-            </w:r>
-            <w:r>
-              <w:rPr>
-                <w:rFonts w:asciiTheme="majorHAnsi" w:hAnsiTheme="majorHAnsi" w:cstheme="majorHAnsi"/>
-                <w:sz w:val="24"/>
-                <w:szCs w:val="24"/>
-              </w:rPr>
-              <w:t>los</w:t>
-            </w:r>
-            <w:r>
-              <w:rPr>
-                <w:rFonts w:asciiTheme="majorHAnsi" w:hAnsiTheme="majorHAnsi" w:cstheme="majorHAnsi"/>
-                <w:sz w:val="24"/>
-                <w:szCs w:val="24"/>
-              </w:rPr>
-              <w:t xml:space="preserve"> tiempos de revisión de </w:t>
-            </w:r>
-            <w:r>
-              <w:rPr>
-                <w:rFonts w:asciiTheme="majorHAnsi" w:hAnsiTheme="majorHAnsi" w:cstheme="majorHAnsi"/>
-                <w:sz w:val="24"/>
-                <w:szCs w:val="24"/>
-              </w:rPr>
-              <w:t>guías</w:t>
-            </w:r>
-            <w:r>
-              <w:rPr>
-                <w:rFonts w:asciiTheme="majorHAnsi" w:hAnsiTheme="majorHAnsi" w:cstheme="majorHAnsi"/>
-                <w:sz w:val="24"/>
-                <w:szCs w:val="24"/>
-              </w:rPr>
-              <w:t>.</w:t>
+              <w:t>de aplicación de toma de datos para profesionales del área agrícola, con terminología técnica, buscando optimizar los tiempos de revisión de guías.</w:t>
             </w:r>
           </w:p>
         </w:tc>
@@ -451,26 +424,8 @@
                 <w:sz w:val="24"/>
                 <w:szCs w:val="24"/>
               </w:rPr>
-              <w:t>4</w:t>
-            </w:r>
-            <w:r>
-              <w:rPr>
-                <w:rFonts w:asciiTheme="majorHAnsi" w:hAnsiTheme="majorHAnsi" w:cstheme="majorHAnsi"/>
-                <w:sz w:val="24"/>
-                <w:szCs w:val="24"/>
-              </w:rPr>
-              <w:t xml:space="preserve"> </w:t>
-            </w:r>
-            <w:proofErr w:type="gramStart"/>
-            <w:r>
-              <w:rPr>
-                <w:rFonts w:asciiTheme="majorHAnsi" w:hAnsiTheme="majorHAnsi" w:cstheme="majorHAnsi"/>
-                <w:sz w:val="24"/>
-                <w:szCs w:val="24"/>
-              </w:rPr>
-              <w:t>Semanas</w:t>
-            </w:r>
-            <w:proofErr w:type="gramEnd"/>
+              <w:t>4 Semanas</w:t>
+            </w:r>
           </w:p>
         </w:tc>
       </w:tr>

</xml_diff>